<commit_message>
Fixed the push that reverted to before com_write and serial_write were entered.
</commit_message>
<xml_diff>
--- a/Documentation/Who_Did_What.docx
+++ b/Documentation/Who_Did_What.docx
@@ -65,10 +65,10 @@
         <w:tblLook w:val="0400"/>
       </w:tblPr>
       <w:tblGrid>
-        <w:gridCol w:w="1553"/>
+        <w:gridCol w:w="1552"/>
         <w:gridCol w:w="1578"/>
         <w:gridCol w:w="1554"/>
-        <w:gridCol w:w="1555"/>
+        <w:gridCol w:w="1556"/>
         <w:gridCol w:w="1556"/>
         <w:gridCol w:w="1552"/>
       </w:tblGrid>
@@ -76,7 +76,7 @@
         <w:trPr/>
         <w:tc>
           <w:tcPr>
-            <w:tcW w:w="1553" w:type="dxa"/>
+            <w:tcW w:w="1552" w:type="dxa"/>
             <w:tcBorders>
               <w:top w:val="single" w:sz="4" w:space="0" w:color="000000"/>
               <w:left w:val="single" w:sz="4" w:space="0" w:color="000000"/>
@@ -166,7 +166,7 @@
         </w:tc>
         <w:tc>
           <w:tcPr>
-            <w:tcW w:w="1555" w:type="dxa"/>
+            <w:tcW w:w="1556" w:type="dxa"/>
             <w:tcBorders>
               <w:top w:val="single" w:sz="4" w:space="0" w:color="000000"/>
               <w:left w:val="single" w:sz="4" w:space="0" w:color="000000"/>
@@ -250,6 +250,52 @@
                 <w:sz w:val="24"/>
                 <w:szCs w:val="24"/>
               </w:rPr>
+              <w:t>R6</w:t>
+            </w:r>
+          </w:p>
+          <w:p>
+            <w:pPr>
+              <w:pStyle w:val="LOnormal"/>
+              <w:spacing w:lineRule="auto" w:line="240" w:before="0" w:after="0"/>
+              <w:rPr>
+                <w:rFonts w:ascii="Times New Roman" w:hAnsi="Times New Roman" w:eastAsia="Times New Roman" w:cs="Times New Roman"/>
+                <w:sz w:val="24"/>
+                <w:szCs w:val="24"/>
+              </w:rPr>
+            </w:pPr>
+            <w:r>
+              <w:rPr>
+                <w:rFonts w:eastAsia="Times New Roman" w:cs="Times New Roman" w:ascii="Times New Roman" w:hAnsi="Times New Roman"/>
+                <w:sz w:val="24"/>
+                <w:szCs w:val="24"/>
+              </w:rPr>
+            </w:r>
+          </w:p>
+          <w:p>
+            <w:pPr>
+              <w:pStyle w:val="LOnormal"/>
+              <w:spacing w:lineRule="auto" w:line="240" w:before="0" w:after="0"/>
+              <w:rPr>
+                <w:rFonts w:ascii="Times New Roman" w:hAnsi="Times New Roman" w:eastAsia="Times New Roman" w:cs="Times New Roman"/>
+                <w:sz w:val="24"/>
+                <w:szCs w:val="24"/>
+              </w:rPr>
+            </w:pPr>
+            <w:r>
+              <w:rPr>
+                <w:rFonts w:eastAsia="Times New Roman" w:cs="Times New Roman" w:ascii="Times New Roman" w:hAnsi="Times New Roman"/>
+                <w:sz w:val="24"/>
+                <w:szCs w:val="24"/>
+              </w:rPr>
+              <w:t xml:space="preserve">( Mark Suder assisted Benjamin Suder with </w:t>
+            </w:r>
+            <w:r>
+              <w:rPr>
+                <w:rFonts w:eastAsia="Times New Roman" w:cs="Times New Roman" w:ascii="Times New Roman" w:hAnsi="Times New Roman"/>
+                <w:sz w:val="24"/>
+                <w:szCs w:val="24"/>
+              </w:rPr>
+              <w:t>debugging)</w:t>
             </w:r>
           </w:p>
         </w:tc>
@@ -260,7 +306,7 @@
         </w:trPr>
         <w:tc>
           <w:tcPr>
-            <w:tcW w:w="1553" w:type="dxa"/>
+            <w:tcW w:w="1552" w:type="dxa"/>
             <w:tcBorders>
               <w:top w:val="single" w:sz="4" w:space="0" w:color="000000"/>
               <w:left w:val="single" w:sz="4" w:space="0" w:color="000000"/>
@@ -654,7 +700,7 @@
         </w:tc>
         <w:tc>
           <w:tcPr>
-            <w:tcW w:w="1555" w:type="dxa"/>
+            <w:tcW w:w="1556" w:type="dxa"/>
             <w:tcBorders>
               <w:top w:val="single" w:sz="4" w:space="0" w:color="000000"/>
               <w:left w:val="single" w:sz="4" w:space="0" w:color="000000"/>
@@ -745,29 +791,25 @@
                 <w:sz w:val="24"/>
                 <w:szCs w:val="24"/>
               </w:rPr>
-              <w:t>a</w:t>
-            </w:r>
-            <w:r>
-              <w:rPr>
-                <w:rFonts w:eastAsia="Times New Roman" w:cs="Times New Roman" w:ascii="Times New Roman" w:hAnsi="Times New Roman"/>
-                <w:sz w:val="24"/>
-                <w:szCs w:val="24"/>
-              </w:rPr>
-              <w:t>llocateMemory()</w:t>
-            </w:r>
-          </w:p>
-          <w:p>
-            <w:pPr>
-              <w:pStyle w:val="LOnormal"/>
-              <w:spacing w:lineRule="auto" w:line="240" w:before="0" w:after="0"/>
-              <w:rPr>
-                <w:rFonts w:ascii="Times New Roman" w:hAnsi="Times New Roman" w:eastAsia="Times New Roman" w:cs="Times New Roman"/>
-                <w:sz w:val="24"/>
-                <w:szCs w:val="24"/>
-              </w:rPr>
-            </w:pPr>
-            <w:r>
-              <w:rPr/>
+              <w:t>allocateMemory()</w:t>
+            </w:r>
+          </w:p>
+          <w:p>
+            <w:pPr>
+              <w:pStyle w:val="LOnormal"/>
+              <w:spacing w:lineRule="auto" w:line="240" w:before="0" w:after="0"/>
+              <w:rPr>
+                <w:rFonts w:ascii="Times New Roman" w:hAnsi="Times New Roman" w:eastAsia="Times New Roman" w:cs="Times New Roman"/>
+                <w:sz w:val="24"/>
+                <w:szCs w:val="24"/>
+              </w:rPr>
+            </w:pPr>
+            <w:r>
+              <w:rPr>
+                <w:rFonts w:eastAsia="Times New Roman" w:cs="Times New Roman" w:ascii="Times New Roman" w:hAnsi="Times New Roman"/>
+                <w:sz w:val="24"/>
+                <w:szCs w:val="24"/>
+              </w:rPr>
             </w:r>
           </w:p>
           <w:p>
@@ -821,20 +863,280 @@
           </w:tcPr>
           <w:p>
             <w:pPr>
-              <w:pStyle w:val="LOnormal"/>
-              <w:spacing w:lineRule="auto" w:line="240" w:before="0" w:after="0"/>
-              <w:rPr>
-                <w:rFonts w:ascii="Times New Roman" w:hAnsi="Times New Roman" w:eastAsia="Times New Roman" w:cs="Times New Roman"/>
-                <w:sz w:val="24"/>
-                <w:szCs w:val="24"/>
-              </w:rPr>
-            </w:pPr>
-            <w:r>
-              <w:rPr>
-                <w:rFonts w:eastAsia="Times New Roman" w:cs="Times New Roman" w:ascii="Times New Roman" w:hAnsi="Times New Roman"/>
-                <w:sz w:val="24"/>
-                <w:szCs w:val="24"/>
-              </w:rPr>
+              <w:pStyle w:val="Normal"/>
+              <w:spacing w:lineRule="auto" w:line="240" w:before="0" w:after="0"/>
+              <w:rPr>
+                <w:rFonts w:ascii="Times New Roman" w:hAnsi="Times New Roman" w:eastAsia="Times New Roman" w:cs="Times New Roman"/>
+                <w:sz w:val="24"/>
+                <w:szCs w:val="24"/>
+              </w:rPr>
+            </w:pPr>
+            <w:r>
+              <w:rPr>
+                <w:rFonts w:eastAsia="Times New Roman" w:cs="Times New Roman" w:ascii="Times New Roman" w:hAnsi="Times New Roman"/>
+                <w:sz w:val="24"/>
+                <w:szCs w:val="24"/>
+              </w:rPr>
+              <w:t>com_open()</w:t>
+            </w:r>
+          </w:p>
+          <w:p>
+            <w:pPr>
+              <w:pStyle w:val="LOnormal"/>
+              <w:spacing w:lineRule="auto" w:line="240" w:before="0" w:after="0"/>
+              <w:rPr>
+                <w:rFonts w:ascii="Times New Roman" w:hAnsi="Times New Roman" w:eastAsia="Times New Roman" w:cs="Times New Roman"/>
+                <w:sz w:val="24"/>
+                <w:szCs w:val="24"/>
+              </w:rPr>
+            </w:pPr>
+            <w:r>
+              <w:rPr>
+                <w:rFonts w:eastAsia="Times New Roman" w:cs="Times New Roman" w:ascii="Times New Roman" w:hAnsi="Times New Roman"/>
+                <w:sz w:val="24"/>
+                <w:szCs w:val="24"/>
+              </w:rPr>
+            </w:r>
+          </w:p>
+          <w:p>
+            <w:pPr>
+              <w:pStyle w:val="LOnormal"/>
+              <w:spacing w:lineRule="auto" w:line="240" w:before="0" w:after="0"/>
+              <w:rPr>
+                <w:rFonts w:ascii="Times New Roman" w:hAnsi="Times New Roman" w:eastAsia="Times New Roman" w:cs="Times New Roman"/>
+                <w:sz w:val="24"/>
+                <w:szCs w:val="24"/>
+              </w:rPr>
+            </w:pPr>
+            <w:r>
+              <w:rPr>
+                <w:rFonts w:eastAsia="Times New Roman" w:cs="Times New Roman" w:ascii="Times New Roman" w:hAnsi="Times New Roman"/>
+                <w:sz w:val="24"/>
+                <w:szCs w:val="24"/>
+              </w:rPr>
+              <w:t>com_write()</w:t>
+            </w:r>
+          </w:p>
+          <w:p>
+            <w:pPr>
+              <w:pStyle w:val="LOnormal"/>
+              <w:spacing w:lineRule="auto" w:line="240" w:before="0" w:after="0"/>
+              <w:rPr>
+                <w:rFonts w:ascii="Times New Roman" w:hAnsi="Times New Roman" w:eastAsia="Times New Roman" w:cs="Times New Roman"/>
+                <w:sz w:val="24"/>
+                <w:szCs w:val="24"/>
+              </w:rPr>
+            </w:pPr>
+            <w:r>
+              <w:rPr>
+                <w:rFonts w:eastAsia="Times New Roman" w:cs="Times New Roman" w:ascii="Times New Roman" w:hAnsi="Times New Roman"/>
+                <w:sz w:val="24"/>
+                <w:szCs w:val="24"/>
+              </w:rPr>
+            </w:r>
+          </w:p>
+          <w:p>
+            <w:pPr>
+              <w:pStyle w:val="LOnormal"/>
+              <w:spacing w:lineRule="auto" w:line="240" w:before="0" w:after="0"/>
+              <w:rPr>
+                <w:rFonts w:ascii="Times New Roman" w:hAnsi="Times New Roman" w:eastAsia="Times New Roman" w:cs="Times New Roman"/>
+                <w:sz w:val="24"/>
+                <w:szCs w:val="24"/>
+              </w:rPr>
+            </w:pPr>
+            <w:r>
+              <w:rPr>
+                <w:rFonts w:eastAsia="Times New Roman" w:cs="Times New Roman" w:ascii="Times New Roman" w:hAnsi="Times New Roman"/>
+                <w:sz w:val="24"/>
+                <w:szCs w:val="24"/>
+              </w:rPr>
+              <w:t>com_read()</w:t>
+            </w:r>
+          </w:p>
+          <w:p>
+            <w:pPr>
+              <w:pStyle w:val="LOnormal"/>
+              <w:spacing w:lineRule="auto" w:line="240" w:before="0" w:after="0"/>
+              <w:rPr>
+                <w:rFonts w:ascii="Times New Roman" w:hAnsi="Times New Roman" w:eastAsia="Times New Roman" w:cs="Times New Roman"/>
+                <w:sz w:val="24"/>
+                <w:szCs w:val="24"/>
+              </w:rPr>
+            </w:pPr>
+            <w:r>
+              <w:rPr>
+                <w:rFonts w:eastAsia="Times New Roman" w:cs="Times New Roman" w:ascii="Times New Roman" w:hAnsi="Times New Roman"/>
+                <w:sz w:val="24"/>
+                <w:szCs w:val="24"/>
+              </w:rPr>
+            </w:r>
+          </w:p>
+          <w:p>
+            <w:pPr>
+              <w:pStyle w:val="LOnormal"/>
+              <w:spacing w:lineRule="auto" w:line="240" w:before="0" w:after="0"/>
+              <w:rPr>
+                <w:rFonts w:ascii="Times New Roman" w:hAnsi="Times New Roman" w:eastAsia="Times New Roman" w:cs="Times New Roman"/>
+                <w:sz w:val="24"/>
+                <w:szCs w:val="24"/>
+              </w:rPr>
+            </w:pPr>
+            <w:r>
+              <w:rPr>
+                <w:rFonts w:eastAsia="Times New Roman" w:cs="Times New Roman" w:ascii="Times New Roman" w:hAnsi="Times New Roman"/>
+                <w:sz w:val="24"/>
+                <w:szCs w:val="24"/>
+              </w:rPr>
+              <w:t>com_close()</w:t>
+            </w:r>
+          </w:p>
+          <w:p>
+            <w:pPr>
+              <w:pStyle w:val="LOnormal"/>
+              <w:spacing w:lineRule="auto" w:line="240" w:before="0" w:after="0"/>
+              <w:rPr>
+                <w:rFonts w:ascii="Times New Roman" w:hAnsi="Times New Roman" w:eastAsia="Times New Roman" w:cs="Times New Roman"/>
+                <w:sz w:val="24"/>
+                <w:szCs w:val="24"/>
+              </w:rPr>
+            </w:pPr>
+            <w:r>
+              <w:rPr>
+                <w:rFonts w:eastAsia="Times New Roman" w:cs="Times New Roman" w:ascii="Times New Roman" w:hAnsi="Times New Roman"/>
+                <w:sz w:val="24"/>
+                <w:szCs w:val="24"/>
+              </w:rPr>
+            </w:r>
+          </w:p>
+          <w:p>
+            <w:pPr>
+              <w:pStyle w:val="LOnormal"/>
+              <w:spacing w:lineRule="auto" w:line="240" w:before="0" w:after="0"/>
+              <w:rPr>
+                <w:rFonts w:ascii="Times New Roman" w:hAnsi="Times New Roman" w:eastAsia="Times New Roman" w:cs="Times New Roman"/>
+                <w:sz w:val="24"/>
+                <w:szCs w:val="24"/>
+              </w:rPr>
+            </w:pPr>
+            <w:r>
+              <w:rPr>
+                <w:rFonts w:eastAsia="Times New Roman" w:cs="Times New Roman" w:ascii="Times New Roman" w:hAnsi="Times New Roman"/>
+                <w:sz w:val="24"/>
+                <w:szCs w:val="24"/>
+              </w:rPr>
+              <w:t>ioscheduler()</w:t>
+            </w:r>
+          </w:p>
+          <w:p>
+            <w:pPr>
+              <w:pStyle w:val="LOnormal"/>
+              <w:spacing w:lineRule="auto" w:line="240" w:before="0" w:after="0"/>
+              <w:rPr>
+                <w:rFonts w:ascii="Times New Roman" w:hAnsi="Times New Roman" w:eastAsia="Times New Roman" w:cs="Times New Roman"/>
+                <w:sz w:val="24"/>
+                <w:szCs w:val="24"/>
+              </w:rPr>
+            </w:pPr>
+            <w:r>
+              <w:rPr>
+                <w:rFonts w:eastAsia="Times New Roman" w:cs="Times New Roman" w:ascii="Times New Roman" w:hAnsi="Times New Roman"/>
+                <w:sz w:val="24"/>
+                <w:szCs w:val="24"/>
+              </w:rPr>
+            </w:r>
+          </w:p>
+          <w:p>
+            <w:pPr>
+              <w:pStyle w:val="LOnormal"/>
+              <w:spacing w:lineRule="auto" w:line="240" w:before="0" w:after="0"/>
+              <w:rPr>
+                <w:rFonts w:ascii="Times New Roman" w:hAnsi="Times New Roman" w:eastAsia="Times New Roman" w:cs="Times New Roman"/>
+                <w:sz w:val="24"/>
+                <w:szCs w:val="24"/>
+              </w:rPr>
+            </w:pPr>
+            <w:r>
+              <w:rPr>
+                <w:rFonts w:eastAsia="Times New Roman" w:cs="Times New Roman" w:ascii="Times New Roman" w:hAnsi="Times New Roman"/>
+                <w:sz w:val="24"/>
+                <w:szCs w:val="24"/>
+              </w:rPr>
+              <w:t>insert_IO_request()</w:t>
+            </w:r>
+          </w:p>
+          <w:p>
+            <w:pPr>
+              <w:pStyle w:val="LOnormal"/>
+              <w:spacing w:lineRule="auto" w:line="240" w:before="0" w:after="0"/>
+              <w:rPr>
+                <w:rFonts w:ascii="Times New Roman" w:hAnsi="Times New Roman" w:eastAsia="Times New Roman" w:cs="Times New Roman"/>
+                <w:sz w:val="24"/>
+                <w:szCs w:val="24"/>
+              </w:rPr>
+            </w:pPr>
+            <w:r>
+              <w:rPr>
+                <w:rFonts w:eastAsia="Times New Roman" w:cs="Times New Roman" w:ascii="Times New Roman" w:hAnsi="Times New Roman"/>
+                <w:sz w:val="24"/>
+                <w:szCs w:val="24"/>
+              </w:rPr>
+            </w:r>
+          </w:p>
+          <w:p>
+            <w:pPr>
+              <w:pStyle w:val="LOnormal"/>
+              <w:spacing w:lineRule="auto" w:line="240" w:before="0" w:after="0"/>
+              <w:rPr>
+                <w:rFonts w:ascii="Times New Roman" w:hAnsi="Times New Roman" w:eastAsia="Times New Roman" w:cs="Times New Roman"/>
+                <w:sz w:val="24"/>
+                <w:szCs w:val="24"/>
+              </w:rPr>
+            </w:pPr>
+            <w:r>
+              <w:rPr>
+                <w:rFonts w:eastAsia="Times New Roman" w:cs="Times New Roman" w:ascii="Times New Roman" w:hAnsi="Times New Roman"/>
+                <w:sz w:val="24"/>
+                <w:szCs w:val="24"/>
+              </w:rPr>
+              <w:t>remove_IO_request()</w:t>
+            </w:r>
+          </w:p>
+          <w:p>
+            <w:pPr>
+              <w:pStyle w:val="LOnormal"/>
+              <w:spacing w:lineRule="auto" w:line="240" w:before="0" w:after="0"/>
+              <w:rPr>
+                <w:rFonts w:ascii="Times New Roman" w:hAnsi="Times New Roman" w:eastAsia="Times New Roman" w:cs="Times New Roman"/>
+                <w:sz w:val="24"/>
+                <w:szCs w:val="24"/>
+              </w:rPr>
+            </w:pPr>
+            <w:r>
+              <w:rPr>
+                <w:rFonts w:eastAsia="Times New Roman" w:cs="Times New Roman" w:ascii="Times New Roman" w:hAnsi="Times New Roman"/>
+                <w:sz w:val="24"/>
+                <w:szCs w:val="24"/>
+              </w:rPr>
+            </w:r>
+          </w:p>
+          <w:p>
+            <w:pPr>
+              <w:pStyle w:val="LOnormal"/>
+              <w:spacing w:lineRule="auto" w:line="240" w:before="0" w:after="0"/>
+              <w:rPr>
+                <w:rFonts w:ascii="Times New Roman" w:hAnsi="Times New Roman" w:eastAsia="Times New Roman" w:cs="Times New Roman"/>
+                <w:sz w:val="24"/>
+                <w:szCs w:val="24"/>
+              </w:rPr>
+            </w:pPr>
+            <w:r>
+              <w:rPr>
+                <w:rFonts w:eastAsia="Times New Roman" w:cs="Times New Roman" w:ascii="Times New Roman" w:hAnsi="Times New Roman"/>
+                <w:sz w:val="24"/>
+                <w:szCs w:val="24"/>
+              </w:rPr>
+              <w:t>debugging</w:t>
             </w:r>
           </w:p>
         </w:tc>
@@ -845,7 +1147,7 @@
         </w:trPr>
         <w:tc>
           <w:tcPr>
-            <w:tcW w:w="1553" w:type="dxa"/>
+            <w:tcW w:w="1552" w:type="dxa"/>
             <w:tcBorders>
               <w:top w:val="single" w:sz="4" w:space="0" w:color="000000"/>
               <w:left w:val="single" w:sz="4" w:space="0" w:color="000000"/>
@@ -1123,7 +1425,7 @@
         </w:tc>
         <w:tc>
           <w:tcPr>
-            <w:tcW w:w="1555" w:type="dxa"/>
+            <w:tcW w:w="1556" w:type="dxa"/>
             <w:tcBorders>
               <w:top w:val="single" w:sz="4" w:space="0" w:color="000000"/>
               <w:left w:val="single" w:sz="4" w:space="0" w:color="000000"/>
@@ -1527,6 +1829,228 @@
               </w:rPr>
             </w:r>
           </w:p>
+          <w:p>
+            <w:pPr>
+              <w:pStyle w:val="LOnormal"/>
+              <w:spacing w:lineRule="auto" w:line="240" w:before="0" w:after="0"/>
+              <w:rPr>
+                <w:rFonts w:ascii="Times New Roman" w:hAnsi="Times New Roman" w:eastAsia="Times New Roman" w:cs="Times New Roman"/>
+                <w:sz w:val="24"/>
+                <w:szCs w:val="24"/>
+              </w:rPr>
+            </w:pPr>
+            <w:r>
+              <w:rPr>
+                <w:rFonts w:eastAsia="Times New Roman" w:cs="Times New Roman" w:ascii="Times New Roman" w:hAnsi="Times New Roman"/>
+                <w:sz w:val="24"/>
+                <w:szCs w:val="24"/>
+              </w:rPr>
+            </w:r>
+          </w:p>
+          <w:p>
+            <w:pPr>
+              <w:pStyle w:val="LOnormal"/>
+              <w:spacing w:lineRule="auto" w:line="240" w:before="0" w:after="0"/>
+              <w:rPr>
+                <w:rFonts w:ascii="Times New Roman" w:hAnsi="Times New Roman" w:eastAsia="Times New Roman" w:cs="Times New Roman"/>
+                <w:sz w:val="24"/>
+                <w:szCs w:val="24"/>
+              </w:rPr>
+            </w:pPr>
+            <w:r>
+              <w:rPr>
+                <w:rFonts w:eastAsia="Times New Roman" w:cs="Times New Roman" w:ascii="Times New Roman" w:hAnsi="Times New Roman"/>
+                <w:sz w:val="24"/>
+                <w:szCs w:val="24"/>
+              </w:rPr>
+              <w:t>serial_io()</w:t>
+            </w:r>
+          </w:p>
+          <w:p>
+            <w:pPr>
+              <w:pStyle w:val="LOnormal"/>
+              <w:spacing w:lineRule="auto" w:line="240" w:before="0" w:after="0"/>
+              <w:rPr>
+                <w:rFonts w:ascii="Times New Roman" w:hAnsi="Times New Roman" w:eastAsia="Times New Roman" w:cs="Times New Roman"/>
+                <w:sz w:val="24"/>
+                <w:szCs w:val="24"/>
+              </w:rPr>
+            </w:pPr>
+            <w:r>
+              <w:rPr>
+                <w:rFonts w:eastAsia="Times New Roman" w:cs="Times New Roman" w:ascii="Times New Roman" w:hAnsi="Times New Roman"/>
+                <w:sz w:val="24"/>
+                <w:szCs w:val="24"/>
+              </w:rPr>
+            </w:r>
+          </w:p>
+          <w:p>
+            <w:pPr>
+              <w:pStyle w:val="LOnormal"/>
+              <w:spacing w:lineRule="auto" w:line="240" w:before="0" w:after="0"/>
+              <w:rPr>
+                <w:rFonts w:ascii="Times New Roman" w:hAnsi="Times New Roman" w:eastAsia="Times New Roman" w:cs="Times New Roman"/>
+                <w:sz w:val="24"/>
+                <w:szCs w:val="24"/>
+              </w:rPr>
+            </w:pPr>
+            <w:r>
+              <w:rPr>
+                <w:rFonts w:eastAsia="Times New Roman" w:cs="Times New Roman" w:ascii="Times New Roman" w:hAnsi="Times New Roman"/>
+                <w:sz w:val="24"/>
+                <w:szCs w:val="24"/>
+              </w:rPr>
+              <w:t>serial_read()</w:t>
+            </w:r>
+          </w:p>
+          <w:p>
+            <w:pPr>
+              <w:pStyle w:val="LOnormal"/>
+              <w:spacing w:lineRule="auto" w:line="240" w:before="0" w:after="0"/>
+              <w:rPr>
+                <w:rFonts w:ascii="Times New Roman" w:hAnsi="Times New Roman" w:eastAsia="Times New Roman" w:cs="Times New Roman"/>
+                <w:sz w:val="24"/>
+                <w:szCs w:val="24"/>
+              </w:rPr>
+            </w:pPr>
+            <w:r>
+              <w:rPr>
+                <w:rFonts w:eastAsia="Times New Roman" w:cs="Times New Roman" w:ascii="Times New Roman" w:hAnsi="Times New Roman"/>
+                <w:sz w:val="24"/>
+                <w:szCs w:val="24"/>
+              </w:rPr>
+            </w:r>
+          </w:p>
+          <w:p>
+            <w:pPr>
+              <w:pStyle w:val="LOnormal"/>
+              <w:spacing w:lineRule="auto" w:line="240" w:before="0" w:after="0"/>
+              <w:rPr>
+                <w:rFonts w:ascii="Times New Roman" w:hAnsi="Times New Roman" w:eastAsia="Times New Roman" w:cs="Times New Roman"/>
+                <w:sz w:val="24"/>
+                <w:szCs w:val="24"/>
+              </w:rPr>
+            </w:pPr>
+            <w:r>
+              <w:rPr>
+                <w:rFonts w:eastAsia="Times New Roman" w:cs="Times New Roman" w:ascii="Times New Roman" w:hAnsi="Times New Roman"/>
+                <w:sz w:val="24"/>
+                <w:szCs w:val="24"/>
+              </w:rPr>
+              <w:t>serial_write()</w:t>
+            </w:r>
+          </w:p>
+          <w:p>
+            <w:pPr>
+              <w:pStyle w:val="LOnormal"/>
+              <w:spacing w:lineRule="auto" w:line="240" w:before="0" w:after="0"/>
+              <w:rPr>
+                <w:rFonts w:ascii="Times New Roman" w:hAnsi="Times New Roman" w:eastAsia="Times New Roman" w:cs="Times New Roman"/>
+                <w:sz w:val="24"/>
+                <w:szCs w:val="24"/>
+              </w:rPr>
+            </w:pPr>
+            <w:r>
+              <w:rPr>
+                <w:rFonts w:eastAsia="Times New Roman" w:cs="Times New Roman" w:ascii="Times New Roman" w:hAnsi="Times New Roman"/>
+                <w:sz w:val="24"/>
+                <w:szCs w:val="24"/>
+              </w:rPr>
+            </w:r>
+          </w:p>
+          <w:p>
+            <w:pPr>
+              <w:pStyle w:val="LOnormal"/>
+              <w:spacing w:lineRule="auto" w:line="240" w:before="0" w:after="0"/>
+              <w:rPr>
+                <w:rFonts w:ascii="Times New Roman" w:hAnsi="Times New Roman" w:eastAsia="Times New Roman" w:cs="Times New Roman"/>
+                <w:sz w:val="24"/>
+                <w:szCs w:val="24"/>
+              </w:rPr>
+            </w:pPr>
+            <w:r>
+              <w:rPr>
+                <w:rFonts w:eastAsia="Times New Roman" w:cs="Times New Roman" w:ascii="Times New Roman" w:hAnsi="Times New Roman"/>
+                <w:sz w:val="24"/>
+                <w:szCs w:val="24"/>
+              </w:rPr>
+              <w:t>ioscheduler()</w:t>
+            </w:r>
+          </w:p>
+          <w:p>
+            <w:pPr>
+              <w:pStyle w:val="LOnormal"/>
+              <w:spacing w:lineRule="auto" w:line="240" w:before="0" w:after="0"/>
+              <w:rPr>
+                <w:rFonts w:ascii="Times New Roman" w:hAnsi="Times New Roman" w:eastAsia="Times New Roman" w:cs="Times New Roman"/>
+                <w:sz w:val="24"/>
+                <w:szCs w:val="24"/>
+              </w:rPr>
+            </w:pPr>
+            <w:r>
+              <w:rPr>
+                <w:rFonts w:eastAsia="Times New Roman" w:cs="Times New Roman" w:ascii="Times New Roman" w:hAnsi="Times New Roman"/>
+                <w:sz w:val="24"/>
+                <w:szCs w:val="24"/>
+              </w:rPr>
+            </w:r>
+          </w:p>
+          <w:p>
+            <w:pPr>
+              <w:pStyle w:val="LOnormal"/>
+              <w:spacing w:lineRule="auto" w:line="240" w:before="0" w:after="0"/>
+              <w:rPr>
+                <w:rFonts w:ascii="Times New Roman" w:hAnsi="Times New Roman" w:eastAsia="Times New Roman" w:cs="Times New Roman"/>
+                <w:sz w:val="24"/>
+                <w:szCs w:val="24"/>
+              </w:rPr>
+            </w:pPr>
+            <w:r>
+              <w:rPr>
+                <w:rFonts w:eastAsia="Times New Roman" w:cs="Times New Roman" w:ascii="Times New Roman" w:hAnsi="Times New Roman"/>
+                <w:sz w:val="24"/>
+                <w:szCs w:val="24"/>
+              </w:rPr>
+              <w:t>insert_IO_request()</w:t>
+            </w:r>
+          </w:p>
+          <w:p>
+            <w:pPr>
+              <w:pStyle w:val="LOnormal"/>
+              <w:spacing w:lineRule="auto" w:line="240" w:before="0" w:after="0"/>
+              <w:rPr>
+                <w:rFonts w:ascii="Times New Roman" w:hAnsi="Times New Roman" w:eastAsia="Times New Roman" w:cs="Times New Roman"/>
+                <w:sz w:val="24"/>
+                <w:szCs w:val="24"/>
+              </w:rPr>
+            </w:pPr>
+            <w:r>
+              <w:rPr>
+                <w:rFonts w:eastAsia="Times New Roman" w:cs="Times New Roman" w:ascii="Times New Roman" w:hAnsi="Times New Roman"/>
+                <w:sz w:val="24"/>
+                <w:szCs w:val="24"/>
+              </w:rPr>
+            </w:r>
+          </w:p>
+          <w:p>
+            <w:pPr>
+              <w:pStyle w:val="LOnormal"/>
+              <w:spacing w:lineRule="auto" w:line="240" w:before="0" w:after="0"/>
+              <w:rPr>
+                <w:rFonts w:ascii="Times New Roman" w:hAnsi="Times New Roman" w:eastAsia="Times New Roman" w:cs="Times New Roman"/>
+                <w:sz w:val="24"/>
+                <w:szCs w:val="24"/>
+              </w:rPr>
+            </w:pPr>
+            <w:r>
+              <w:rPr>
+                <w:rFonts w:eastAsia="Times New Roman" w:cs="Times New Roman" w:ascii="Times New Roman" w:hAnsi="Times New Roman"/>
+                <w:sz w:val="24"/>
+                <w:szCs w:val="24"/>
+              </w:rPr>
+              <w:t>remove_IO_request()</w:t>
+            </w:r>
+          </w:p>
         </w:tc>
       </w:tr>
       <w:tr>
@@ -1535,7 +2059,7 @@
         </w:trPr>
         <w:tc>
           <w:tcPr>
-            <w:tcW w:w="1553" w:type="dxa"/>
+            <w:tcW w:w="1552" w:type="dxa"/>
             <w:tcBorders>
               <w:top w:val="single" w:sz="4" w:space="0" w:color="000000"/>
               <w:left w:val="single" w:sz="4" w:space="0" w:color="000000"/>
@@ -1868,7 +2392,7 @@
         </w:tc>
         <w:tc>
           <w:tcPr>
-            <w:tcW w:w="1555" w:type="dxa"/>
+            <w:tcW w:w="1556" w:type="dxa"/>
             <w:tcBorders>
               <w:top w:val="single" w:sz="4" w:space="0" w:color="000000"/>
               <w:left w:val="single" w:sz="4" w:space="0" w:color="000000"/>
@@ -2044,7 +2568,11 @@
               </w:rPr>
             </w:pPr>
             <w:r>
-              <w:rPr/>
+              <w:rPr>
+                <w:rFonts w:eastAsia="Times New Roman" w:cs="Times New Roman" w:ascii="Times New Roman" w:hAnsi="Times New Roman"/>
+                <w:sz w:val="24"/>
+                <w:szCs w:val="24"/>
+              </w:rPr>
             </w:r>
           </w:p>
           <w:p>
@@ -2161,16 +2689,238 @@
                 <w:szCs w:val="24"/>
               </w:rPr>
             </w:pPr>
-            <w:r>
-              <w:rPr>
-                <w:rFonts w:eastAsia="Times New Roman" w:cs="Times New Roman" w:ascii="Times New Roman" w:hAnsi="Times New Roman"/>
-                <w:sz w:val="24"/>
-                <w:szCs w:val="24"/>
-              </w:rPr>
-            </w:r>
             <w:bookmarkStart w:id="0" w:name="_heading=h.gjdgxs"/>
-            <w:bookmarkStart w:id="1" w:name="_heading=h.gjdgxs"/>
-            <w:bookmarkEnd w:id="1"/>
+            <w:bookmarkEnd w:id="0"/>
+            <w:r>
+              <w:rPr>
+                <w:rFonts w:eastAsia="Times New Roman" w:cs="Times New Roman" w:ascii="Times New Roman" w:hAnsi="Times New Roman"/>
+                <w:sz w:val="24"/>
+                <w:szCs w:val="24"/>
+              </w:rPr>
+              <w:t>serial_io_isr()</w:t>
+            </w:r>
+          </w:p>
+          <w:p>
+            <w:pPr>
+              <w:pStyle w:val="LOnormal"/>
+              <w:spacing w:lineRule="auto" w:line="240" w:before="0" w:after="0"/>
+              <w:rPr>
+                <w:rFonts w:ascii="Times New Roman" w:hAnsi="Times New Roman" w:eastAsia="Times New Roman" w:cs="Times New Roman"/>
+                <w:sz w:val="24"/>
+                <w:szCs w:val="24"/>
+              </w:rPr>
+            </w:pPr>
+            <w:r>
+              <w:rPr>
+                <w:rFonts w:eastAsia="Times New Roman" w:cs="Times New Roman" w:ascii="Times New Roman" w:hAnsi="Times New Roman"/>
+                <w:sz w:val="24"/>
+                <w:szCs w:val="24"/>
+              </w:rPr>
+            </w:r>
+          </w:p>
+          <w:p>
+            <w:pPr>
+              <w:pStyle w:val="LOnormal"/>
+              <w:spacing w:lineRule="auto" w:line="240" w:before="0" w:after="0"/>
+              <w:rPr>
+                <w:rFonts w:ascii="Times New Roman" w:hAnsi="Times New Roman" w:eastAsia="Times New Roman" w:cs="Times New Roman"/>
+                <w:sz w:val="24"/>
+                <w:szCs w:val="24"/>
+              </w:rPr>
+            </w:pPr>
+            <w:r>
+              <w:rPr>
+                <w:rFonts w:eastAsia="Times New Roman" w:cs="Times New Roman" w:ascii="Times New Roman" w:hAnsi="Times New Roman"/>
+                <w:sz w:val="24"/>
+                <w:szCs w:val="24"/>
+              </w:rPr>
+              <w:t>ioscheduler()</w:t>
+            </w:r>
+          </w:p>
+          <w:p>
+            <w:pPr>
+              <w:pStyle w:val="LOnormal"/>
+              <w:spacing w:lineRule="auto" w:line="240" w:before="0" w:after="0"/>
+              <w:rPr>
+                <w:rFonts w:ascii="Times New Roman" w:hAnsi="Times New Roman" w:eastAsia="Times New Roman" w:cs="Times New Roman"/>
+                <w:sz w:val="24"/>
+                <w:szCs w:val="24"/>
+              </w:rPr>
+            </w:pPr>
+            <w:r>
+              <w:rPr>
+                <w:rFonts w:eastAsia="Times New Roman" w:cs="Times New Roman" w:ascii="Times New Roman" w:hAnsi="Times New Roman"/>
+                <w:sz w:val="24"/>
+                <w:szCs w:val="24"/>
+              </w:rPr>
+            </w:r>
+          </w:p>
+          <w:p>
+            <w:pPr>
+              <w:pStyle w:val="LOnormal"/>
+              <w:spacing w:lineRule="auto" w:line="240" w:before="0" w:after="0"/>
+              <w:rPr>
+                <w:rFonts w:ascii="Times New Roman" w:hAnsi="Times New Roman" w:eastAsia="Times New Roman" w:cs="Times New Roman"/>
+                <w:sz w:val="24"/>
+                <w:szCs w:val="24"/>
+              </w:rPr>
+            </w:pPr>
+            <w:r>
+              <w:rPr>
+                <w:rFonts w:eastAsia="Times New Roman" w:cs="Times New Roman" w:ascii="Times New Roman" w:hAnsi="Times New Roman"/>
+                <w:sz w:val="24"/>
+                <w:szCs w:val="24"/>
+              </w:rPr>
+              <w:t>sys_call()</w:t>
+            </w:r>
+          </w:p>
+          <w:p>
+            <w:pPr>
+              <w:pStyle w:val="LOnormal"/>
+              <w:spacing w:lineRule="auto" w:line="240" w:before="0" w:after="0"/>
+              <w:rPr>
+                <w:rFonts w:ascii="Times New Roman" w:hAnsi="Times New Roman" w:eastAsia="Times New Roman" w:cs="Times New Roman"/>
+                <w:sz w:val="24"/>
+                <w:szCs w:val="24"/>
+              </w:rPr>
+            </w:pPr>
+            <w:r>
+              <w:rPr>
+                <w:rFonts w:eastAsia="Times New Roman" w:cs="Times New Roman" w:ascii="Times New Roman" w:hAnsi="Times New Roman"/>
+                <w:sz w:val="24"/>
+                <w:szCs w:val="24"/>
+              </w:rPr>
+            </w:r>
+          </w:p>
+          <w:p>
+            <w:pPr>
+              <w:pStyle w:val="LOnormal"/>
+              <w:spacing w:lineRule="auto" w:line="240" w:before="0" w:after="0"/>
+              <w:rPr>
+                <w:rFonts w:ascii="Times New Roman" w:hAnsi="Times New Roman" w:eastAsia="Times New Roman" w:cs="Times New Roman"/>
+                <w:sz w:val="24"/>
+                <w:szCs w:val="24"/>
+              </w:rPr>
+            </w:pPr>
+            <w:r>
+              <w:rPr>
+                <w:rFonts w:eastAsia="Times New Roman" w:cs="Times New Roman" w:ascii="Times New Roman" w:hAnsi="Times New Roman"/>
+                <w:sz w:val="24"/>
+                <w:szCs w:val="24"/>
+              </w:rPr>
+              <w:t>insert_IO_request()</w:t>
+            </w:r>
+          </w:p>
+          <w:p>
+            <w:pPr>
+              <w:pStyle w:val="LOnormal"/>
+              <w:spacing w:lineRule="auto" w:line="240" w:before="0" w:after="0"/>
+              <w:rPr>
+                <w:rFonts w:ascii="Times New Roman" w:hAnsi="Times New Roman" w:eastAsia="Times New Roman" w:cs="Times New Roman"/>
+                <w:sz w:val="24"/>
+                <w:szCs w:val="24"/>
+              </w:rPr>
+            </w:pPr>
+            <w:r>
+              <w:rPr>
+                <w:rFonts w:eastAsia="Times New Roman" w:cs="Times New Roman" w:ascii="Times New Roman" w:hAnsi="Times New Roman"/>
+                <w:sz w:val="24"/>
+                <w:szCs w:val="24"/>
+              </w:rPr>
+            </w:r>
+          </w:p>
+          <w:p>
+            <w:pPr>
+              <w:pStyle w:val="LOnormal"/>
+              <w:spacing w:lineRule="auto" w:line="240" w:before="0" w:after="0"/>
+              <w:rPr>
+                <w:rFonts w:ascii="Times New Roman" w:hAnsi="Times New Roman" w:eastAsia="Times New Roman" w:cs="Times New Roman"/>
+                <w:sz w:val="24"/>
+                <w:szCs w:val="24"/>
+              </w:rPr>
+            </w:pPr>
+            <w:r>
+              <w:rPr>
+                <w:rFonts w:eastAsia="Times New Roman" w:cs="Times New Roman" w:ascii="Times New Roman" w:hAnsi="Times New Roman"/>
+                <w:sz w:val="24"/>
+                <w:szCs w:val="24"/>
+              </w:rPr>
+              <w:t>remove_IO_request()</w:t>
+            </w:r>
+          </w:p>
+          <w:p>
+            <w:pPr>
+              <w:pStyle w:val="LOnormal"/>
+              <w:spacing w:lineRule="auto" w:line="240" w:before="0" w:after="0"/>
+              <w:rPr>
+                <w:rFonts w:ascii="Times New Roman" w:hAnsi="Times New Roman" w:eastAsia="Times New Roman" w:cs="Times New Roman"/>
+                <w:sz w:val="24"/>
+                <w:szCs w:val="24"/>
+              </w:rPr>
+            </w:pPr>
+            <w:r>
+              <w:rPr>
+                <w:rFonts w:eastAsia="Times New Roman" w:cs="Times New Roman" w:ascii="Times New Roman" w:hAnsi="Times New Roman"/>
+                <w:sz w:val="24"/>
+                <w:szCs w:val="24"/>
+              </w:rPr>
+            </w:r>
+          </w:p>
+          <w:p>
+            <w:pPr>
+              <w:pStyle w:val="LOnormal"/>
+              <w:spacing w:lineRule="auto" w:line="240" w:before="0" w:after="0"/>
+              <w:rPr>
+                <w:rFonts w:ascii="Times New Roman" w:hAnsi="Times New Roman" w:eastAsia="Times New Roman" w:cs="Times New Roman"/>
+                <w:sz w:val="24"/>
+                <w:szCs w:val="24"/>
+              </w:rPr>
+            </w:pPr>
+            <w:r>
+              <w:rPr>
+                <w:rFonts w:eastAsia="Times New Roman" w:cs="Times New Roman" w:ascii="Times New Roman" w:hAnsi="Times New Roman"/>
+                <w:sz w:val="24"/>
+                <w:szCs w:val="24"/>
+              </w:rPr>
+              <w:t>debugging</w:t>
+            </w:r>
+          </w:p>
+          <w:p>
+            <w:pPr>
+              <w:pStyle w:val="LOnormal"/>
+              <w:spacing w:lineRule="auto" w:line="240" w:before="0" w:after="0"/>
+              <w:rPr>
+                <w:rFonts w:ascii="Times New Roman" w:hAnsi="Times New Roman" w:eastAsia="Times New Roman" w:cs="Times New Roman"/>
+                <w:sz w:val="24"/>
+                <w:szCs w:val="24"/>
+              </w:rPr>
+            </w:pPr>
+            <w:r>
+              <w:rPr>
+                <w:rFonts w:eastAsia="Times New Roman" w:cs="Times New Roman" w:ascii="Times New Roman" w:hAnsi="Times New Roman"/>
+                <w:sz w:val="24"/>
+                <w:szCs w:val="24"/>
+              </w:rPr>
+            </w:r>
+          </w:p>
+          <w:p>
+            <w:pPr>
+              <w:pStyle w:val="LOnormal"/>
+              <w:spacing w:lineRule="auto" w:line="240" w:before="0" w:after="0"/>
+              <w:rPr>
+                <w:rFonts w:ascii="Times New Roman" w:hAnsi="Times New Roman" w:eastAsia="Times New Roman" w:cs="Times New Roman"/>
+                <w:sz w:val="24"/>
+                <w:szCs w:val="24"/>
+              </w:rPr>
+            </w:pPr>
+            <w:r>
+              <w:rPr>
+                <w:rFonts w:eastAsia="Times New Roman" w:cs="Times New Roman" w:ascii="Times New Roman" w:hAnsi="Times New Roman"/>
+                <w:sz w:val="24"/>
+                <w:szCs w:val="24"/>
+              </w:rPr>
+              <w:t>Programmer’s manual</w:t>
+            </w:r>
           </w:p>
         </w:tc>
       </w:tr>

</xml_diff>